<commit_message>
update titles/footnotes for figures
</commit_message>
<xml_diff>
--- a/text/report/empirical_report.docx
+++ b/text/report/empirical_report.docx
@@ -264,19 +264,7 @@
         <w:t xml:space="preserve"> </w:t>
       </w:r>
       <w:r>
-        <w:t xml:space="preserve">These prospects live in zip codes where the average median household income is $109,000, compared to $74,000, which is the average median household income of all zip codes in the 27 states the prospects came from. Figure</w:t>
-      </w:r>
-      <w:r>
-        <w:t xml:space="preserve"> </w:t>
-      </w:r>
-      <w:r>
-        <w:t xml:space="preserve">1</w:t>
-      </w:r>
-      <w:r>
-        <w:t xml:space="preserve"> </w:t>
-      </w:r>
-      <w:r>
-        <w:t xml:space="preserve">also shows very few prospects whose information were purchased are Latinx (6%), Black (2%), Multiracial (5%), or Native American students (0.2%); whereas White (52%) and Asian (32%) students make up more than 8 of every 10 women in STEM prospects. This is compared to the racial composition of all female 12th graders in public high schools in the purchased 27 states, where Latinx (25%) and Black (16%) students make up more of the enrolled population and Asian (4%) students make up much less.</w:t>
+        <w:t xml:space="preserve">These prospects live in zip codes where the average median household income is $109,000, compared to $74,000, which is the average median household income of all zip codes in the 27 states the prospects came from.</w:t>
       </w:r>
       <w:r>
         <w:rPr>
@@ -284,6 +272,24 @@
         </w:rPr>
         <w:footnoteReference w:id="21"/>
       </w:r>
+      <w:r>
+        <w:t xml:space="preserve"> </w:t>
+      </w:r>
+      <w:r>
+        <w:t xml:space="preserve">Figure</w:t>
+      </w:r>
+      <w:r>
+        <w:t xml:space="preserve"> </w:t>
+      </w:r>
+      <w:r>
+        <w:t xml:space="preserve">1</w:t>
+      </w:r>
+      <w:r>
+        <w:t xml:space="preserve"> </w:t>
+      </w:r>
+      <w:r>
+        <w:t xml:space="preserve">also shows very few prospects whose information were purchased are Latinx (6%), Black (2%), Multiracial (5%), or Native American students (0.2%); whereas White (52%) and Asian (32%) students make up more than 8 of every 10 women in STEM prospects. This is compared to the racial composition of all female 12th graders in public high schools in the purchased 27 states, where Latinx (25%) and Black (16%) students make up more of the enrolled population and Asian (4%) students make up much less.</w:t>
+      </w:r>
     </w:p>
     <w:p>
       <w:pPr>
@@ -294,7 +300,7 @@
           <wp:inline>
             <wp:extent cx="5334000" cy="1600200"/>
             <wp:effectExtent b="0" l="0" r="0" t="0"/>
-            <wp:docPr descr="Figure 1: Women in STEM prospects, average income and racial composition" title="" id="1" name="Picture"/>
+            <wp:docPr descr="Figure 1: Women in STEM prospects (average income and racial composition)" title="" id="1" name="Picture"/>
             <a:graphic>
               <a:graphicData uri="http://schemas.openxmlformats.org/drawingml/2006/picture">
                 <pic:pic>
@@ -337,7 +343,22 @@
         <w:pStyle w:val="ImageCaption"/>
       </w:pPr>
       <w:r>
-        <w:t xml:space="preserve">Figure 1: Women in STEM prospects, average income and racial composition</w:t>
+        <w:t xml:space="preserve">Figure 1: Women in STEM prospects (average income and racial composition)</w:t>
+      </w:r>
+    </w:p>
+    <w:p>
+      <w:pPr>
+        <w:pStyle w:val="BodyText"/>
+      </w:pPr>
+      <w:r>
+        <w:rPr>
+          <w:iCs/>
+          <w:i/>
+        </w:rPr>
+        <w:t xml:space="preserve">Note: Public high schools that satisfied the following criteria were included: enrolls at least ten female 12th graders; is a non-virtual school; is an open, new, or reopened school.</w:t>
+      </w:r>
+      <w:r>
+        <w:t xml:space="preserve"> </w:t>
       </w:r>
     </w:p>
     <w:p>
@@ -1127,7 +1148,7 @@
           <wp:inline>
             <wp:extent cx="5334000" cy="5334000"/>
             <wp:effectExtent b="0" l="0" r="0" t="0"/>
-            <wp:docPr descr="Figure 3: Effects of College Board Student Search Service" title="" id="1" name="Picture"/>
+            <wp:docPr descr="Figure 3: Student Search Service and college enrollment and degree completion" title="" id="1" name="Picture"/>
             <a:graphic>
               <a:graphicData uri="http://schemas.openxmlformats.org/drawingml/2006/picture">
                 <pic:pic>
@@ -1170,7 +1191,7 @@
         <w:pStyle w:val="ImageCaption"/>
       </w:pPr>
       <w:r>
-        <w:t xml:space="preserve">Figure 3: Effects of College Board Student Search Service</w:t>
+        <w:t xml:space="preserve">Figure 3: Student Search Service and college enrollment and degree completion</w:t>
       </w:r>
     </w:p>
     <w:p>
@@ -2263,6 +2284,21 @@
       </w:pPr>
       <w:r>
         <w:rPr>
+          <w:iCs/>
+          <w:i/>
+        </w:rPr>
+        <w:t xml:space="preserve">Note: One research university placed a large amount of orders, which influenced the overall filters used for all research universities. The contribution of this particular university is shown using a different color in the figure above.</w:t>
+      </w:r>
+      <w:r>
+        <w:t xml:space="preserve"> </w:t>
+      </w:r>
+    </w:p>
+    <w:p>
+      <w:pPr>
+        <w:pStyle w:val="BodyText"/>
+      </w:pPr>
+      <w:r>
+        <w:rPr>
           <w:bCs/>
           <w:b/>
         </w:rPr>
@@ -2587,6 +2623,21 @@
     </w:p>
     <w:p>
       <w:pPr>
+        <w:pStyle w:val="BodyText"/>
+      </w:pPr>
+      <w:r>
+        <w:rPr>
+          <w:iCs/>
+          <w:i/>
+        </w:rPr>
+        <w:t xml:space="preserve">Note: There were also SAT filters for separate components of the exam (e.g., math, reading, writing), however those were excluded from the figure above. Only the filter criteria for the overall SAT score was considered.</w:t>
+      </w:r>
+      <w:r>
+        <w:t xml:space="preserve"> </w:t>
+      </w:r>
+    </w:p>
+    <w:p>
+      <w:pPr>
         <w:pStyle w:val="CaptionedFigure"/>
       </w:pPr>
       <w:r>
@@ -7632,7 +7683,7 @@
           <wp:inline>
             <wp:extent cx="5334000" cy="3200400"/>
             <wp:effectExtent b="0" l="0" r="0" t="0"/>
-            <wp:docPr descr="Figure 19: Los Angeles purchased prospects in top income decile zip code" title="" id="1" name="Picture"/>
+            <wp:docPr descr="Figure 19: Los Angeles prospects from top income decile zip codes (racial composition)" title="" id="1" name="Picture"/>
             <a:graphic>
               <a:graphicData uri="http://schemas.openxmlformats.org/drawingml/2006/picture">
                 <pic:pic>
@@ -7675,7 +7726,7 @@
         <w:pStyle w:val="ImageCaption"/>
       </w:pPr>
       <w:r>
-        <w:t xml:space="preserve">Figure 19: Los Angeles purchased prospects in top income decile zip code</w:t>
+        <w:t xml:space="preserve">Figure 19: Los Angeles prospects from top income decile zip codes (racial composition)</w:t>
       </w:r>
     </w:p>
     <w:p>
@@ -12168,7 +12219,7 @@
           <wp:inline>
             <wp:extent cx="5334000" cy="3833812"/>
             <wp:effectExtent b="0" l="0" r="0" t="0"/>
-            <wp:docPr descr="Figure 20: Segment deep dive" title="" id="1" name="Picture"/>
+            <wp:docPr descr="Figure 20: Segment filter prospects by metro (average income and racial composition)" title="" id="1" name="Picture"/>
             <a:graphic>
               <a:graphicData uri="http://schemas.openxmlformats.org/drawingml/2006/picture">
                 <pic:pic>
@@ -12211,7 +12262,22 @@
         <w:pStyle w:val="ImageCaption"/>
       </w:pPr>
       <w:r>
-        <w:t xml:space="preserve">Figure 20: Segment deep dive</w:t>
+        <w:t xml:space="preserve">Figure 20: Segment filter prospects by metro (average income and racial composition)</w:t>
+      </w:r>
+    </w:p>
+    <w:p>
+      <w:pPr>
+        <w:pStyle w:val="BodyText"/>
+      </w:pPr>
+      <w:r>
+        <w:rPr>
+          <w:iCs/>
+          <w:i/>
+        </w:rPr>
+        <w:t xml:space="preserve">Note: Public high schools that satisfied the following criteria were included: enrolls at least ten 12th graders; is a non-virtual school; is an open, new, or reopened school.</w:t>
+      </w:r>
+      <w:r>
+        <w:t xml:space="preserve"> </w:t>
       </w:r>
     </w:p>
     <w:p>
@@ -12223,7 +12289,7 @@
           <wp:inline>
             <wp:extent cx="5334000" cy="4267200"/>
             <wp:effectExtent b="0" l="0" r="0" t="0"/>
-            <wp:docPr descr="Figure 21: Segment deep dive maps" title="" id="1" name="Picture"/>
+            <wp:docPr descr="Figure 21: Segment filter prospects by metro maps (average income and racial composition)" title="" id="1" name="Picture"/>
             <a:graphic>
               <a:graphicData uri="http://schemas.openxmlformats.org/drawingml/2006/picture">
                 <pic:pic>
@@ -12276,9 +12342,24 @@
           <w:rPr>
             <w:rStyle w:val="Hyperlink"/>
           </w:rPr>
-          <w:t xml:space="preserve">Segment deep dive maps</w:t>
+          <w:t xml:space="preserve">Segment filter prospects by metro maps (average income and racial composition)</w:t>
         </w:r>
       </w:hyperlink>
+    </w:p>
+    <w:p>
+      <w:pPr>
+        <w:pStyle w:val="BodyText"/>
+      </w:pPr>
+      <w:r>
+        <w:rPr>
+          <w:iCs/>
+          <w:i/>
+        </w:rPr>
+        <w:t xml:space="preserve">Note: Public high schools that satisfied the following criteria were included: enrolls at least ten 12th graders; is a non-virtual school; is an open, new, or reopened school.</w:t>
+      </w:r>
+      <w:r>
+        <w:t xml:space="preserve"> </w:t>
+      </w:r>
     </w:p>
     <w:bookmarkEnd w:id="75"/>
     <w:bookmarkStart w:id="80" w:name="women-in-stem"/>
@@ -12400,7 +12481,7 @@
           <wp:inline>
             <wp:extent cx="5334000" cy="4267200"/>
             <wp:effectExtent b="0" l="0" r="0" t="0"/>
-            <wp:docPr descr="Figure 22: Women in STEM deep dive" title="" id="1" name="Picture"/>
+            <wp:docPr descr="Figure 22: Women in STEM prospects by metro (average income and racial composition)" title="" id="1" name="Picture"/>
             <a:graphic>
               <a:graphicData uri="http://schemas.openxmlformats.org/drawingml/2006/picture">
                 <pic:pic>
@@ -12443,7 +12524,22 @@
         <w:pStyle w:val="ImageCaption"/>
       </w:pPr>
       <w:r>
-        <w:t xml:space="preserve">Figure 22: Women in STEM deep dive</w:t>
+        <w:t xml:space="preserve">Figure 22: Women in STEM prospects by metro (average income and racial composition)</w:t>
+      </w:r>
+    </w:p>
+    <w:p>
+      <w:pPr>
+        <w:pStyle w:val="BodyText"/>
+      </w:pPr>
+      <w:r>
+        <w:rPr>
+          <w:iCs/>
+          <w:i/>
+        </w:rPr>
+        <w:t xml:space="preserve">Note: Public high schools that satisfied the following criteria were included: enrolls at least ten female 12th graders; is a non-virtual school; is an open, new, or reopened school.</w:t>
+      </w:r>
+      <w:r>
+        <w:t xml:space="preserve"> </w:t>
       </w:r>
     </w:p>
     <w:p>
@@ -12685,7 +12781,7 @@
         <w:t xml:space="preserve"> </w:t>
       </w:r>
       <w:r>
-        <w:t xml:space="preserve">shows that 74% of the 371 purchased prospects prospects were categorized as Latinx, 18% Black, 1% AI/AN, and 5% multi-racial. The right hand column allows each prospect to identify with multiple racial groups. For these same 371 prospects, 59% identified as White, 23% as Black, 4% as Asian, and 13% AI/AN. Thus, the aggregate race/ethnicity column (left) understates the number of prospects who identiy as Black and dramatically understates the number of prospects who identify as AI/AN.</w:t>
+        <w:t xml:space="preserve">shows that 74% of the 371 purchased prospects prospects were categorized as Latinx, 18% Black, 1% AI/AN, and 5% multi-racial. The right hand column allows each prospect to identify with multiple racial groups. For these same 371 prospects, 59% identified as White, 23% as Black, 4% as Asian, and 13% AI/AN. Thus, the aggregate race/ethnicity column (left) understates the number of prospects who identify as Black and dramatically understates the number of prospects who identify as AI/AN.</w:t>
       </w:r>
     </w:p>
     <w:p>
@@ -12697,7 +12793,7 @@
           <wp:inline>
             <wp:extent cx="5334000" cy="4267200"/>
             <wp:effectExtent b="0" l="0" r="0" t="0"/>
-            <wp:docPr descr="Figure 23: Targeting students of color, race and ethnicity" title="" id="1" name="Picture"/>
+            <wp:docPr descr="Figure 23: Race and ethnicity variables, aggregated vs. alone" title="" id="1" name="Picture"/>
             <a:graphic>
               <a:graphicData uri="http://schemas.openxmlformats.org/drawingml/2006/picture">
                 <pic:pic>
@@ -12740,7 +12836,7 @@
         <w:pStyle w:val="ImageCaption"/>
       </w:pPr>
       <w:r>
-        <w:t xml:space="preserve">Figure 23: Targeting students of color, race and ethnicity</w:t>
+        <w:t xml:space="preserve">Figure 23: Race and ethnicity variables, aggregated vs. alone</w:t>
       </w:r>
     </w:p>
     <w:p>
@@ -12788,7 +12884,7 @@
           <wp:inline>
             <wp:extent cx="5334000" cy="4267200"/>
             <wp:effectExtent b="0" l="0" r="0" t="0"/>
-            <wp:docPr descr="Figure 24: Targeting students of color, purchased prospects" title="" id="1" name="Picture"/>
+            <wp:docPr descr="Figure 24: Purchased students of color by metro (HS type, average income, racial composition)" title="" id="1" name="Picture"/>
             <a:graphic>
               <a:graphicData uri="http://schemas.openxmlformats.org/drawingml/2006/picture">
                 <pic:pic>
@@ -12831,7 +12927,22 @@
         <w:pStyle w:val="ImageCaption"/>
       </w:pPr>
       <w:r>
-        <w:t xml:space="preserve">Figure 24: Targeting students of color, purchased prospects</w:t>
+        <w:t xml:space="preserve">Figure 24: Purchased students of color by metro (HS type, average income, racial composition)</w:t>
+      </w:r>
+    </w:p>
+    <w:p>
+      <w:pPr>
+        <w:pStyle w:val="BodyText"/>
+      </w:pPr>
+      <w:r>
+        <w:rPr>
+          <w:iCs/>
+          <w:i/>
+        </w:rPr>
+        <w:t xml:space="preserve">Note: Public high schools that satisfied the following criteria were included: enrolls at least ten 12th graders; is a non-virtual school; is an open, new, or reopened school. Private high schools that satisfied the following criteria were included: enrolls at least ten 12th graders.</w:t>
+      </w:r>
+      <w:r>
+        <w:t xml:space="preserve"> </w:t>
       </w:r>
     </w:p>
     <w:p>
@@ -12843,7 +12954,7 @@
           <wp:inline>
             <wp:extent cx="5334000" cy="4267200"/>
             <wp:effectExtent b="0" l="0" r="0" t="0"/>
-            <wp:docPr descr="Figure 25: Targeting students of color, purchased prospects maps" title="" id="1" name="Picture"/>
+            <wp:docPr descr="Figure 25: Purchased students of color by metro maps (average income and racial composition)" title="" id="1" name="Picture"/>
             <a:graphic>
               <a:graphicData uri="http://schemas.openxmlformats.org/drawingml/2006/picture">
                 <pic:pic>
@@ -12896,9 +13007,24 @@
           <w:rPr>
             <w:rStyle w:val="Hyperlink"/>
           </w:rPr>
-          <w:t xml:space="preserve">Targeting students of color, purchased prospects maps</w:t>
+          <w:t xml:space="preserve">Purchased students of color by metro maps (average income and racial composition)</w:t>
         </w:r>
       </w:hyperlink>
+    </w:p>
+    <w:p>
+      <w:pPr>
+        <w:pStyle w:val="BodyText"/>
+      </w:pPr>
+      <w:r>
+        <w:rPr>
+          <w:iCs/>
+          <w:i/>
+        </w:rPr>
+        <w:t xml:space="preserve">Note: Public high schools that satisfied the following criteria were included: enrolls at least ten 12th graders; is a non-virtual school; is an open, new, or reopened school. Private high schools that satisfied the following criteria were included: enrolls at least ten 12th graders.</w:t>
+      </w:r>
+      <w:r>
+        <w:t xml:space="preserve"> </w:t>
+      </w:r>
     </w:p>
     <w:p>
       <w:pPr>
@@ -13983,7 +14109,7 @@
         <w:t xml:space="preserve"> </w:t>
       </w:r>
       <w:r>
-        <w:t xml:space="preserve">Public high schools that satisfied the following criteria were included: enrolls at least ten female 12th graders; is a non-virtual school; is an open, new, or reopened school.</w:t>
+        <w:t xml:space="preserve">Zip code-level income data for homeowners between 25-64 years old is used. This was calculated by taking the average of the median income for age group 25-44 and age group 45-64 years olds, as reported in the 2019 American Community Survey (ACS) 5-year estimates. However, disaggregated income data is not available for all zip codes, so zip codes with missing data do not appear in our results.</w:t>
       </w:r>
     </w:p>
   </w:footnote>

</xml_diff>

<commit_message>
add hyperlinks to executive summary
</commit_message>
<xml_diff>
--- a/text/report/empirical_report.docx
+++ b/text/report/empirical_report.docx
@@ -387,7 +387,39 @@
         <w:t xml:space="preserve">The student list project</w:t>
       </w:r>
       <w:r>
-        <w:t xml:space="preserve">. We collected data by issuing public records requests to all public universities in CA, IL, MN, and TX. Data collection focused on the three largest student list vendors. For each list purchased for the purpose of undergraduate recruiting from 2016 through 2020, we requested two related pieces of data: (1) the order summary, which shows the search criteria specified for the student list purchase; and (2) the de-identified prospect-level list produced from these criteria. We address three research questions:</w:t>
+        <w:t xml:space="preserve">. This report as part of a broader project on the student list business, which resulted in three reports. First,</w:t>
+      </w:r>
+      <w:r>
+        <w:t xml:space="preserve"> </w:t>
+      </w:r>
+      <w:r>
+        <w:t xml:space="preserve">@list_biz</w:t>
+      </w:r>
+      <w:r>
+        <w:t xml:space="preserve"> </w:t>
+      </w:r>
+      <w:r>
+        <w:t xml:space="preserve">describe the market for student list data and how the market is changing as a result of technological advances, entry by for-profit interests, and the test-optional movement. Second, this report analyzes student lists purchased from College Board. Third,</w:t>
+      </w:r>
+      <w:r>
+        <w:t xml:space="preserve"> </w:t>
+      </w:r>
+      <w:r>
+        <w:t xml:space="preserve">@list_policy</w:t>
+      </w:r>
+      <w:r>
+        <w:t xml:space="preserve"> </w:t>
+      </w:r>
+      <w:r>
+        <w:t xml:space="preserve">discuss regulations and policy solutions.</w:t>
+      </w:r>
+    </w:p>
+    <w:p>
+      <w:pPr>
+        <w:pStyle w:val="BodyText"/>
+      </w:pPr>
+      <w:r>
+        <w:t xml:space="preserve">We collected data by issuing public records requests to all public universities in CA, IL, MN, and TX. Data collection focused on the three largest student list vendors. For each list purchased for the purpose of undergraduate recruiting from 2016 through 2020, we requested two related pieces of data: (1) the order summary, which shows the search criteria specified for the student list purchase; and (2) the de-identified prospect-level list produced from these criteria. This report focuses on student lists purchased from College board and addresses three research questions:</w:t>
       </w:r>
     </w:p>
     <w:p>
@@ -431,7 +463,7 @@
         <w:pStyle w:val="FirstParagraph"/>
       </w:pPr>
       <w:r>
-        <w:t xml:space="preserve">This report analyzes student lists purchased from College Board by 14 public universities, including 7 public research universities and 7 ma/doctoral universities. We obtained 830 student list orders, which is the analysis sample for RQ1. We obtained de-identified student list data about 3,663,257 prospects, which is the analysis sample for RQ2. We received both the order summary data and the de-identified student list data for 414 orders associated with 2,549,085 prospects, resulting in the analysis sample for RQ3.</w:t>
+        <w:t xml:space="preserve">We analyze student lists purchased by 14 public universities, including 7 public research universities and 7 ma/doctoral universities. We obtained 830 student list orders, which is the analysis sample for RQ1. We obtained de-identified student list data about 3,663,257 prospects, which is the analysis sample for RQ2. We received both the order summary data and the de-identified student list data for 414 orders associated with 2,549,085 prospects, resulting in the analysis sample for RQ3.</w:t>
       </w:r>
     </w:p>
     <w:p>
@@ -562,184 +594,294 @@
         <w:t xml:space="preserve"> </w:t>
       </w:r>
       <w:r>
-        <w:t xml:space="preserve">of commonly observed or thematically important search filter patterns: zip code; geodemographic segment; women in STEM; and targeting URM students.</w:t>
-      </w:r>
-    </w:p>
-    <w:p>
-      <w:pPr>
-        <w:pStyle w:val="BodyText"/>
-      </w:pPr>
+        <w:t xml:space="preserve">of commonly observed or thematically important search filter patterns:</w:t>
+      </w:r>
+      <w:r>
+        <w:t xml:space="preserve"> </w:t>
+      </w:r>
+      <w:hyperlink w:anchor="deep-dive-segment">
+        <w:r>
+          <w:rPr>
+            <w:rStyle w:val="Hyperlink"/>
+          </w:rPr>
+          <w:t xml:space="preserve">geodemographic segment</w:t>
+        </w:r>
+      </w:hyperlink>
+      <w:r>
+        <w:t xml:space="preserve">;</w:t>
+      </w:r>
+      <w:r>
+        <w:t xml:space="preserve"> </w:t>
+      </w:r>
+      <w:hyperlink w:anchor="deep-dive-zip">
+        <w:r>
+          <w:rPr>
+            <w:rStyle w:val="Hyperlink"/>
+          </w:rPr>
+          <w:t xml:space="preserve">zip code</w:t>
+        </w:r>
+      </w:hyperlink>
+      <w:r>
+        <w:t xml:space="preserve">;</w:t>
+      </w:r>
+      <w:r>
+        <w:t xml:space="preserve"> </w:t>
+      </w:r>
+      <w:hyperlink w:anchor="deep-dive-stem">
+        <w:r>
+          <w:rPr>
+            <w:rStyle w:val="Hyperlink"/>
+          </w:rPr>
+          <w:t xml:space="preserve">women in STEM</w:t>
+        </w:r>
+      </w:hyperlink>
+      <w:r>
+        <w:t xml:space="preserve">; and</w:t>
+      </w:r>
+      <w:r>
+        <w:t xml:space="preserve"> </w:t>
+      </w:r>
+      <w:hyperlink w:anchor="deep-dive-poc">
+        <w:r>
+          <w:rPr>
+            <w:rStyle w:val="Hyperlink"/>
+          </w:rPr>
+          <w:t xml:space="preserve">targeting URM students</w:t>
+        </w:r>
+      </w:hyperlink>
+      <w:r>
+        <w:t xml:space="preserve">.</w:t>
+      </w:r>
+    </w:p>
+    <w:p>
+      <w:pPr>
+        <w:pStyle w:val="BodyText"/>
+      </w:pPr>
+      <w:hyperlink w:anchor="deep-dive-segment">
+        <w:r>
+          <w:rPr>
+            <w:rStyle w:val="Hyperlink"/>
+            <w:bCs/>
+            <w:b/>
+            <w:iCs/>
+            <w:i/>
+          </w:rPr>
+          <w:t xml:space="preserve">Geodemographic segment</w:t>
+        </w:r>
+      </w:hyperlink>
+      <w:r>
+        <w:t xml:space="preserve">. The College Board Segment Analysis Service (herein Segment) is an add-on set of filters that enables universities to filter prospects by the</w:t>
+      </w:r>
+      <w:r>
+        <w:t xml:space="preserve"> </w:t>
+      </w:r>
+      <w:r>
+        <w:t xml:space="preserve">“</w:t>
+      </w:r>
+      <w:r>
+        <w:t xml:space="preserve">type</w:t>
+      </w:r>
+      <w:r>
+        <w:t xml:space="preserve">”</w:t>
+      </w:r>
+      <w:r>
+        <w:t xml:space="preserve"> </w:t>
+      </w:r>
+      <w:r>
+        <w:t xml:space="preserve">of neighborhood they live in and the</w:t>
+      </w:r>
+      <w:r>
+        <w:t xml:space="preserve"> </w:t>
+      </w:r>
+      <w:r>
+        <w:t xml:space="preserve">“</w:t>
+      </w:r>
+      <w:r>
+        <w:t xml:space="preserve">type</w:t>
+      </w:r>
+      <w:r>
+        <w:t xml:space="preserve">”</w:t>
+      </w:r>
+      <w:r>
+        <w:t xml:space="preserve"> </w:t>
+      </w:r>
+      <w:r>
+        <w:t xml:space="preserve">of high school they attend. Geodemography is a branch of market research that estimates the behavior of consumers based on where they live. The</w:t>
+      </w:r>
+      <w:r>
+        <w:t xml:space="preserve"> </w:t>
+      </w:r>
+      <w:r>
+        <w:t xml:space="preserve">@RN2039</w:t>
+      </w:r>
+      <w:r>
+        <w:t xml:space="preserve"> </w:t>
+      </w:r>
+      <w:r>
+        <w:t xml:space="preserve">white paper on Segment illustrates that geodemography is based on problematic assumptions about segregation:</w:t>
+      </w:r>
+    </w:p>
+    <w:p>
+      <w:pPr>
+        <w:pStyle w:val="BlockText"/>
+      </w:pPr>
+      <w:r>
+        <w:t xml:space="preserve">The basic tenet of geodemography is that people with similar cultural backgrounds, means, and perspectives naturally gravitate toward one another or form relatively homogeneous communities; in other words, birds of a feather flock together (p. 1).</w:t>
+      </w:r>
+    </w:p>
+    <w:p>
+      <w:pPr>
+        <w:pStyle w:val="FirstParagraph"/>
+      </w:pPr>
+      <w:r>
+        <w:t xml:space="preserve">Segment categorizes every U.S. census tract into one of 33</w:t>
+      </w:r>
+      <w:r>
+        <w:t xml:space="preserve"> </w:t>
+      </w:r>
+      <w:r>
+        <w:t xml:space="preserve">“</w:t>
+      </w:r>
+      <w:r>
+        <w:t xml:space="preserve">educational neighborhood clusters</w:t>
+      </w:r>
+      <w:r>
+        <w:t xml:space="preserve">”</w:t>
+      </w:r>
+      <w:r>
+        <w:t xml:space="preserve"> </w:t>
+      </w:r>
+      <w:r>
+        <w:t xml:space="preserve">(EN:51-EN:83) and categorizes every U.S. high school into one of 29</w:t>
+      </w:r>
+      <w:r>
+        <w:t xml:space="preserve"> </w:t>
+      </w:r>
+      <w:r>
+        <w:t xml:space="preserve">“</w:t>
+      </w:r>
+      <w:r>
+        <w:t xml:space="preserve">high school clusters</w:t>
+      </w:r>
+      <w:r>
+        <w:t xml:space="preserve">”</w:t>
+      </w:r>
+      <w:r>
+        <w:t xml:space="preserve"> </w:t>
+      </w:r>
+      <w:r>
+        <w:t xml:space="preserve">(HS:51-HS:79) based on socioeconomic, demographic, and education characteristics, including historical college-going behavior. A Segment customer may, for example, purchase prospects who scored between 1100-1300 on the SAT and attend a high school in cluster HS:63. Unfortunately, Segment neighborhood and high school clusters are highly correlated with race and income.</w:t>
+      </w:r>
+    </w:p>
+    <w:p>
+      <w:pPr>
+        <w:pStyle w:val="BodyText"/>
+      </w:pPr>
+      <w:r>
+        <w:t xml:space="preserve">We analyzed eight orders by a public research university that utilized the same set of Segment filters and specified very similar academic criteria across orders. These Segment orders – resulting in 131,562 purchased prospects – yielded problematic socioeconomic and racial patterns. For example, 9,126 prospects were purchased from the Philadelphia metropolitan area. These prospects lived in zip codes where the average household income was $136,000, much higher than the metro average of $84,000. The racial composition of purchased prospects was 70% white, 17% Asian, 2% Black, and 5% Latinx. By contrast, the racial composition of public high schools in the Philadelphia metro was 44% white, 5% Asian, 35% Black, and 13% Latinx.</w:t>
+      </w:r>
+    </w:p>
+    <w:p>
+      <w:pPr>
+        <w:pStyle w:val="BodyText"/>
+      </w:pPr>
+      <w:hyperlink w:anchor="deep-dive-zip">
+        <w:r>
+          <w:rPr>
+            <w:rStyle w:val="Hyperlink"/>
+            <w:bCs/>
+            <w:b/>
+            <w:iCs/>
+            <w:i/>
+          </w:rPr>
+          <w:t xml:space="preserve">Zip code</w:t>
+        </w:r>
+      </w:hyperlink>
+      <w:r>
+        <w:t xml:space="preserve">. Most student list products allow universities to filter prospects by zip code. We analyzed the racial composition of prospects that would result from a student list purchase that filtered on affluent zip codes. This analysis was based on four student lists that targeted California high school students – each filtering for a different SAT/PSAT test score range – by a public research university. Next we restricted analyses to prospects living in the Los Angeles metro area. Finally, we compared prospects living in a zip code in the top income decile – our hypothetical zip code filter – to prospects living in a zip code in the bottom nine income deciles.</w:t>
+      </w:r>
+    </w:p>
+    <w:p>
+      <w:pPr>
+        <w:pStyle w:val="BodyText"/>
+      </w:pPr>
+      <w:r>
+        <w:t xml:space="preserve">Results show that filtering for affluent zip-codes leads to substantial declines in the racial diversity of prospects. This is true across several score ranges (low, medium, high). For example, for prospects with</w:t>
+      </w:r>
+      <w:r>
+        <w:t xml:space="preserve"> </w:t>
+      </w:r>
+      <w:r>
+        <w:t xml:space="preserve">“</w:t>
+      </w:r>
+      <w:r>
+        <w:t xml:space="preserve">medium</w:t>
+      </w:r>
+      <w:r>
+        <w:t xml:space="preserve">”</w:t>
+      </w:r>
+      <w:r>
+        <w:t xml:space="preserve"> </w:t>
+      </w:r>
+      <w:r>
+        <w:t xml:space="preserve">PSAT scores of 1190-1260, prospects living in a top income decile zip code were 48% white, 21% Asian, and 14% Latinx. By contrast, prospects living in the bottom 9 deciles were 27% white, 34% Asian, and 25% Latinx. Thus, the hypothetical decision to filter on affluent zip codes results in a higher share of white prospects being recruited.</w:t>
+      </w:r>
+    </w:p>
+    <w:p>
+      <w:pPr>
+        <w:pStyle w:val="BodyText"/>
+      </w:pPr>
+      <w:hyperlink w:anchor="deep-dive-stem">
+        <w:r>
+          <w:rPr>
+            <w:rStyle w:val="Hyperlink"/>
+            <w:bCs/>
+            <w:b/>
+            <w:iCs/>
+            <w:i/>
+          </w:rPr>
+          <w:t xml:space="preserve">Women in STEM</w:t>
+        </w:r>
+      </w:hyperlink>
       <w:r>
         <w:rPr>
+          <w:bCs/>
+          <w:b/>
           <w:iCs/>
           <w:i/>
         </w:rPr>
-        <w:t xml:space="preserve">Zip code</w:t>
-      </w:r>
-      <w:r>
-        <w:t xml:space="preserve">. Most student list products allow universities to filter prospects by zip code. We analyzed the racial composition of prospects that would result from a student list purchase that filtered on affluent zip codes. This analysis was based on four student lists that targeted California high school students – each filtering for a different SAT/PSAT test score range – by a public research university. Next we restricted analyses to prospects living in the Los Angeles metro area. Finally, we compared prospects living in a zip code in the top income decile – our hypothetical zip code filter – to prospects living in a zip code in the bottom nine income deciles.</w:t>
-      </w:r>
-    </w:p>
-    <w:p>
-      <w:pPr>
-        <w:pStyle w:val="BodyText"/>
-      </w:pPr>
-      <w:r>
-        <w:t xml:space="preserve">Results show that filtering for affluent zip-codes leads to substantial declines in the racial diversity of prospects. This is true across several score ranges (low, medium, high). For example, for prospects with</w:t>
-      </w:r>
-      <w:r>
-        <w:t xml:space="preserve"> </w:t>
-      </w:r>
-      <w:r>
-        <w:t xml:space="preserve">“</w:t>
-      </w:r>
-      <w:r>
-        <w:t xml:space="preserve">medium</w:t>
-      </w:r>
-      <w:r>
-        <w:t xml:space="preserve">”</w:t>
-      </w:r>
-      <w:r>
-        <w:t xml:space="preserve"> </w:t>
-      </w:r>
-      <w:r>
-        <w:t xml:space="preserve">PSAT scores of 1190-1260, prospects living in a top income decile zip code were 48% white, 21% Asian, and 14% Latinx. By contrast, prospects living in the bottom 9 deciles were 27% white, 34% Asian, and 25% Latinx. Thus, the hypothetical decision to filter on affluent zip codes results in a higher share of white prospects being recruited.</w:t>
-      </w:r>
-    </w:p>
-    <w:p>
-      <w:pPr>
-        <w:pStyle w:val="BodyText"/>
-      </w:pPr>
+        <w:t xml:space="preserve"> </w:t>
+      </w:r>
       <w:r>
         <w:rPr>
+          <w:bCs/>
+          <w:b/>
           <w:iCs/>
           <w:i/>
         </w:rPr>
-        <w:t xml:space="preserve">Geodemographic segment</w:t>
-      </w:r>
-      <w:r>
-        <w:t xml:space="preserve">. The College Board Segment Analysis Service (herein Segment) is an add-on set of filters that enables universities to filter prospects by the</w:t>
-      </w:r>
-      <w:r>
-        <w:t xml:space="preserve"> </w:t>
-      </w:r>
-      <w:r>
-        <w:t xml:space="preserve">“</w:t>
-      </w:r>
-      <w:r>
-        <w:t xml:space="preserve">type</w:t>
-      </w:r>
-      <w:r>
-        <w:t xml:space="preserve">”</w:t>
-      </w:r>
-      <w:r>
-        <w:t xml:space="preserve"> </w:t>
-      </w:r>
-      <w:r>
-        <w:t xml:space="preserve">of neighborhood they live in and the</w:t>
-      </w:r>
-      <w:r>
-        <w:t xml:space="preserve"> </w:t>
-      </w:r>
-      <w:r>
-        <w:t xml:space="preserve">“</w:t>
-      </w:r>
-      <w:r>
-        <w:t xml:space="preserve">type</w:t>
-      </w:r>
-      <w:r>
-        <w:t xml:space="preserve">”</w:t>
-      </w:r>
-      <w:r>
-        <w:t xml:space="preserve"> </w:t>
-      </w:r>
-      <w:r>
-        <w:t xml:space="preserve">of high school they attend. Geodemography is a branch of market research that estimates the behavior of consumers based on where they live. The</w:t>
-      </w:r>
-      <w:r>
-        <w:t xml:space="preserve"> </w:t>
-      </w:r>
-      <w:r>
-        <w:t xml:space="preserve">@RN2039</w:t>
-      </w:r>
-      <w:r>
-        <w:t xml:space="preserve"> </w:t>
-      </w:r>
-      <w:r>
-        <w:t xml:space="preserve">white paper on Segment illustrates that geodemography is based on problematic assumptions about segregation:</w:t>
-      </w:r>
-    </w:p>
-    <w:p>
-      <w:pPr>
-        <w:pStyle w:val="BlockText"/>
-      </w:pPr>
-      <w:r>
-        <w:t xml:space="preserve">The basic tenet of geodemography is that people with similar cultural backgrounds, means, and perspectives naturally gravitate toward one another or form relatively homogeneous communities; in other words, birds of a feather flock together.</w:t>
-      </w:r>
-    </w:p>
-    <w:p>
-      <w:pPr>
-        <w:pStyle w:val="FirstParagraph"/>
-      </w:pPr>
-      <w:r>
-        <w:t xml:space="preserve">Segment categorizes every U.S. census tract into one of 33</w:t>
-      </w:r>
-      <w:r>
-        <w:t xml:space="preserve"> </w:t>
-      </w:r>
-      <w:r>
-        <w:t xml:space="preserve">“</w:t>
-      </w:r>
-      <w:r>
-        <w:t xml:space="preserve">educational neighborhood clusters</w:t>
-      </w:r>
-      <w:r>
-        <w:t xml:space="preserve">”</w:t>
-      </w:r>
-      <w:r>
-        <w:t xml:space="preserve"> </w:t>
-      </w:r>
-      <w:r>
-        <w:t xml:space="preserve">(EN:51-EN:83) and categorizes every U.S. high school into one of 29</w:t>
-      </w:r>
-      <w:r>
-        <w:t xml:space="preserve"> </w:t>
-      </w:r>
-      <w:r>
-        <w:t xml:space="preserve">“</w:t>
-      </w:r>
-      <w:r>
-        <w:t xml:space="preserve">high school clusters</w:t>
-      </w:r>
-      <w:r>
-        <w:t xml:space="preserve">”</w:t>
-      </w:r>
-      <w:r>
-        <w:t xml:space="preserve"> </w:t>
-      </w:r>
-      <w:r>
-        <w:t xml:space="preserve">(HS:51-HS:79) based on socioeconomic, demographic, and education characteristics, including historical college-going behavior. A Segment customer may, for example, purchase prospects who scored between 1100-1300 on the SAT and attend a high school in cluster HS:63. Unfortunately, Segment neighborhood and high school clusters are highly correlated with race and income.</w:t>
-      </w:r>
-    </w:p>
-    <w:p>
-      <w:pPr>
-        <w:pStyle w:val="BodyText"/>
-      </w:pPr>
-      <w:r>
-        <w:t xml:space="preserve">We analyzed eight orders by a public research university that utilized the same set of Segment filters and specified very similar academic criteria across orders. These Segment orders – resulting in 131,562 purchased prospects – yielded problematic socioeconomic and racial patterns. For example, 9,126 prospects were purchased from the Philadelphia metropolitan area. These prospects lived in zip codes where the average household income was $136,000, much higher than the metro average of $84,000. The racial composition of purchased prospects was 70% white, 17% Asian, 2% Black, and 5% Latinx. By contrast, the racial composition of public high schools in the Philadelphia metro was 44% white, 5% Asian, 35% Black, and 13% Latinx.</w:t>
-      </w:r>
-    </w:p>
-    <w:p>
-      <w:pPr>
-        <w:pStyle w:val="BodyText"/>
-      </w:pPr>
+        <w:t xml:space="preserve">and</w:t>
+      </w:r>
       <w:r>
         <w:rPr>
+          <w:bCs/>
+          <w:b/>
           <w:iCs/>
           <w:i/>
         </w:rPr>
-        <w:t xml:space="preserve">Women in STEM and targeting URM</w:t>
-      </w:r>
+        <w:t xml:space="preserve"> </w:t>
+      </w:r>
+      <w:hyperlink w:anchor="deep-dive-poc">
+        <w:r>
+          <w:rPr>
+            <w:rStyle w:val="Hyperlink"/>
+            <w:bCs/>
+            <w:b/>
+            <w:iCs/>
+            <w:i/>
+          </w:rPr>
+          <w:t xml:space="preserve">targeting URM</w:t>
+        </w:r>
+      </w:hyperlink>
       <w:r>
         <w:t xml:space="preserve">. Our final two deep-dives, respectively, analyse purchases that target women in STEM and purchases that target underrepresented Students of Color. Orders that targeted women in STEM – based on AP scores (4+) or based on the combination of SAT scores (1300+) and intended major – yielded lists that largely consisted of affluent, white and Asian prospects. Orders that filtered for underrepresented students of color with relatively high SAT scores (1200-1380) tended to target prospects from wealthy communities. Depending on local patterns of school segregation, these purchases disproportionately excluded Students of Color attending predominantly non-white high schools.</w:t>
       </w:r>
@@ -8412,7 +8554,7 @@
       </w:r>
     </w:p>
     <w:bookmarkEnd w:id="71"/>
-    <w:bookmarkStart w:id="74" w:name="zip-code-test-score-filters"/>
+    <w:bookmarkStart w:id="74" w:name="deep-dive-zip"/>
     <w:p>
       <w:pPr>
         <w:pStyle w:val="Heading3"/>
@@ -8828,7 +8970,7 @@
       </w:r>
     </w:p>
     <w:bookmarkEnd w:id="74"/>
-    <w:bookmarkStart w:id="79" w:name="geodemographic-segment-filters"/>
+    <w:bookmarkStart w:id="79" w:name="deep-dive-segment"/>
     <w:p>
       <w:pPr>
         <w:pStyle w:val="Heading3"/>
@@ -13200,7 +13342,7 @@
       </w:r>
     </w:p>
     <w:bookmarkEnd w:id="79"/>
-    <w:bookmarkStart w:id="84" w:name="women-in-stem"/>
+    <w:bookmarkStart w:id="84" w:name="deep-dive-stem"/>
     <w:p>
       <w:pPr>
         <w:pStyle w:val="Heading3"/>
@@ -13451,7 +13593,7 @@
       </w:r>
     </w:p>
     <w:bookmarkEnd w:id="84"/>
-    <w:bookmarkStart w:id="89" w:name="targeting-urm-students"/>
+    <w:bookmarkStart w:id="89" w:name="deep-dive-poc"/>
     <w:p>
       <w:pPr>
         <w:pStyle w:val="Heading3"/>

</xml_diff>